<commit_message>
Add data to report.
</commit_message>
<xml_diff>
--- a/Models/Classification-Models/Report/Classification-Results-Summary.docx
+++ b/Models/Classification-Models/Report/Classification-Results-Summary.docx
@@ -312,23 +312,7 @@
           <w:sz w:val="24"/>
           <w:szCs w:val="24"/>
         </w:rPr>
-        <w:t>../</w:t>
-      </w:r>
-      <w:proofErr w:type="spellStart"/>
-      <w:r>
-        <w:rPr>
-          <w:sz w:val="24"/>
-          <w:szCs w:val="24"/>
-        </w:rPr>
-        <w:t>Preprocessing</w:t>
-      </w:r>
-      <w:proofErr w:type="spellEnd"/>
-      <w:r>
-        <w:rPr>
-          <w:sz w:val="24"/>
-          <w:szCs w:val="24"/>
-        </w:rPr>
-        <w:t>/preprocessing-report.</w:t>
+        <w:t>../Preprocessing/preprocessing-report.</w:t>
       </w:r>
       <w:r>
         <w:rPr>
@@ -417,23 +401,7 @@
           <w:sz w:val="24"/>
           <w:szCs w:val="24"/>
         </w:rPr>
-        <w:t xml:space="preserve"> This is the value above which a patient is predicted to have AD, and below which not. Once the best prediction threshold has been found, the data is tested using the remaining 20% to allow the performance of the model to be evaluated. This </w:t>
-      </w:r>
-      <w:proofErr w:type="gramStart"/>
-      <w:r>
-        <w:rPr>
-          <w:sz w:val="24"/>
-          <w:szCs w:val="24"/>
-        </w:rPr>
-        <w:t>3 step</w:t>
-      </w:r>
-      <w:proofErr w:type="gramEnd"/>
-      <w:r>
-        <w:rPr>
-          <w:sz w:val="24"/>
-          <w:szCs w:val="24"/>
-        </w:rPr>
-        <w:t xml:space="preserve"> process is repeated 100 times using different data points for the training, testing, and validation data.</w:t>
+        <w:t xml:space="preserve"> This is the value above which a patient is predicted to have AD, and below which not. Once the best prediction threshold has been found, the data is tested using the remaining 20% to allow the performance of the model to be evaluated. This 3 step process is repeated 100 times using different data points for the training, testing, and validation data.</w:t>
       </w:r>
     </w:p>
     <w:p>
@@ -1058,7 +1026,6 @@
                 <w:szCs w:val="24"/>
               </w:rPr>
             </w:pPr>
-            <w:proofErr w:type="spellStart"/>
             <w:r>
               <w:rPr>
                 <w:rFonts w:eastAsia="Times New Roman" w:cstheme="minorHAnsi"/>
@@ -1068,7 +1035,6 @@
               </w:rPr>
               <w:t>FLGCarrier</w:t>
             </w:r>
-            <w:proofErr w:type="spellEnd"/>
           </w:p>
         </w:tc>
         <w:tc>
@@ -1214,7 +1180,6 @@
                 <w:szCs w:val="24"/>
               </w:rPr>
             </w:pPr>
-            <w:proofErr w:type="spellStart"/>
             <w:r>
               <w:rPr>
                 <w:rFonts w:eastAsia="Times New Roman" w:cstheme="minorHAnsi"/>
@@ -1224,7 +1189,6 @@
               </w:rPr>
               <w:t>FLGCarrier</w:t>
             </w:r>
-            <w:proofErr w:type="spellEnd"/>
           </w:p>
         </w:tc>
         <w:tc>
@@ -1424,7 +1388,6 @@
                 <w:szCs w:val="24"/>
               </w:rPr>
             </w:pPr>
-            <w:proofErr w:type="spellStart"/>
             <w:r>
               <w:rPr>
                 <w:rFonts w:eastAsia="Times New Roman" w:cstheme="minorHAnsi"/>
@@ -1434,7 +1397,6 @@
               </w:rPr>
               <w:t>FLGCarrier</w:t>
             </w:r>
-            <w:proofErr w:type="spellEnd"/>
           </w:p>
         </w:tc>
         <w:tc>
@@ -1634,7 +1596,6 @@
                 <w:szCs w:val="24"/>
               </w:rPr>
             </w:pPr>
-            <w:proofErr w:type="spellStart"/>
             <w:r>
               <w:rPr>
                 <w:rFonts w:eastAsia="Times New Roman" w:cstheme="minorHAnsi"/>
@@ -1644,7 +1605,6 @@
               </w:rPr>
               <w:t>FLGCarrier</w:t>
             </w:r>
-            <w:proofErr w:type="spellEnd"/>
           </w:p>
         </w:tc>
         <w:tc>
@@ -1826,7 +1786,6 @@
                 <w:szCs w:val="24"/>
               </w:rPr>
             </w:pPr>
-            <w:proofErr w:type="spellStart"/>
             <w:r>
               <w:rPr>
                 <w:rFonts w:eastAsia="Times New Roman" w:cstheme="minorHAnsi"/>
@@ -1836,7 +1795,6 @@
               </w:rPr>
               <w:t>FLGCarrier</w:t>
             </w:r>
-            <w:proofErr w:type="spellEnd"/>
           </w:p>
         </w:tc>
         <w:tc>
@@ -2018,7 +1976,6 @@
                 <w:szCs w:val="24"/>
               </w:rPr>
             </w:pPr>
-            <w:proofErr w:type="spellStart"/>
             <w:r>
               <w:rPr>
                 <w:rFonts w:eastAsia="Times New Roman" w:cstheme="minorHAnsi"/>
@@ -2028,7 +1985,6 @@
               </w:rPr>
               <w:t>FLGCarrier</w:t>
             </w:r>
-            <w:proofErr w:type="spellEnd"/>
           </w:p>
         </w:tc>
         <w:tc>
@@ -2210,7 +2166,6 @@
                 <w:lang w:eastAsia="en-GB"/>
               </w:rPr>
             </w:pPr>
-            <w:proofErr w:type="spellStart"/>
             <w:r>
               <w:rPr>
                 <w:rFonts w:eastAsia="Times New Roman" w:cstheme="minorHAnsi"/>
@@ -2220,7 +2175,6 @@
               </w:rPr>
               <w:t>FLGCarrier</w:t>
             </w:r>
-            <w:proofErr w:type="spellEnd"/>
           </w:p>
         </w:tc>
         <w:tc>
@@ -2402,7 +2356,6 @@
                 <w:lang w:eastAsia="en-GB"/>
               </w:rPr>
             </w:pPr>
-            <w:proofErr w:type="spellStart"/>
             <w:r>
               <w:rPr>
                 <w:rFonts w:eastAsia="Times New Roman" w:cstheme="minorHAnsi"/>
@@ -2412,7 +2365,6 @@
               </w:rPr>
               <w:t>FLGCarrier</w:t>
             </w:r>
-            <w:proofErr w:type="spellEnd"/>
           </w:p>
         </w:tc>
         <w:tc>
@@ -2576,7 +2528,6 @@
                 <w:lang w:eastAsia="en-GB"/>
               </w:rPr>
             </w:pPr>
-            <w:proofErr w:type="spellStart"/>
             <w:r>
               <w:rPr>
                 <w:rFonts w:eastAsia="Times New Roman" w:cstheme="minorHAnsi"/>
@@ -2586,7 +2537,6 @@
               </w:rPr>
               <w:t>AgeAtVisit</w:t>
             </w:r>
-            <w:proofErr w:type="spellEnd"/>
           </w:p>
         </w:tc>
         <w:tc>
@@ -2603,7 +2553,6 @@
                 <w:lang w:eastAsia="en-GB"/>
               </w:rPr>
             </w:pPr>
-            <w:proofErr w:type="spellStart"/>
             <w:r>
               <w:rPr>
                 <w:rFonts w:eastAsia="Times New Roman" w:cstheme="minorHAnsi"/>
@@ -2613,7 +2562,6 @@
               </w:rPr>
               <w:t>FLGCarrier</w:t>
             </w:r>
-            <w:proofErr w:type="spellEnd"/>
           </w:p>
         </w:tc>
         <w:tc>
@@ -2770,7 +2718,6 @@
                 <w:lang w:eastAsia="en-GB"/>
               </w:rPr>
             </w:pPr>
-            <w:proofErr w:type="spellStart"/>
             <w:r>
               <w:rPr>
                 <w:rFonts w:eastAsia="Times New Roman" w:cstheme="minorHAnsi"/>
@@ -2780,7 +2727,6 @@
               </w:rPr>
               <w:t>FLGCarrier</w:t>
             </w:r>
-            <w:proofErr w:type="spellEnd"/>
           </w:p>
         </w:tc>
         <w:tc>
@@ -2980,7 +2926,6 @@
                 <w:lang w:eastAsia="en-GB"/>
               </w:rPr>
             </w:pPr>
-            <w:proofErr w:type="spellStart"/>
             <w:r>
               <w:rPr>
                 <w:rFonts w:eastAsia="Times New Roman" w:cstheme="minorHAnsi"/>
@@ -2990,7 +2935,6 @@
               </w:rPr>
               <w:t>FLGCarrier</w:t>
             </w:r>
-            <w:proofErr w:type="spellEnd"/>
           </w:p>
         </w:tc>
         <w:tc>
@@ -3172,7 +3116,6 @@
                 <w:lang w:eastAsia="en-GB"/>
               </w:rPr>
             </w:pPr>
-            <w:proofErr w:type="spellStart"/>
             <w:r>
               <w:rPr>
                 <w:rFonts w:eastAsia="Times New Roman" w:cstheme="minorHAnsi"/>
@@ -3182,7 +3125,6 @@
               </w:rPr>
               <w:t>FLGCarrier</w:t>
             </w:r>
-            <w:proofErr w:type="spellEnd"/>
           </w:p>
         </w:tc>
         <w:tc>
@@ -3762,7 +3704,6 @@
                 <w:lang w:eastAsia="en-GB"/>
               </w:rPr>
             </w:pPr>
-            <w:proofErr w:type="spellStart"/>
             <w:r>
               <w:rPr>
                 <w:rFonts w:eastAsia="Times New Roman" w:cstheme="minorHAnsi"/>
@@ -3772,7 +3713,6 @@
               </w:rPr>
               <w:t>FLGCarrier</w:t>
             </w:r>
-            <w:proofErr w:type="spellEnd"/>
           </w:p>
         </w:tc>
         <w:tc>
@@ -4724,7 +4664,6 @@
                 <w:szCs w:val="24"/>
               </w:rPr>
             </w:pPr>
-            <w:proofErr w:type="spellStart"/>
             <w:r>
               <w:rPr>
                 <w:sz w:val="24"/>
@@ -4732,7 +4671,6 @@
               </w:rPr>
               <w:t>FLGCarrier</w:t>
             </w:r>
-            <w:proofErr w:type="spellEnd"/>
           </w:p>
         </w:tc>
         <w:tc>
@@ -4955,6 +4893,13 @@
                 <w:szCs w:val="24"/>
               </w:rPr>
             </w:pPr>
+            <w:r>
+              <w:rPr>
+                <w:sz w:val="24"/>
+                <w:szCs w:val="24"/>
+              </w:rPr>
+              <w:t>0.541</w:t>
+            </w:r>
           </w:p>
         </w:tc>
       </w:tr>
@@ -4994,6 +4939,13 @@
                 <w:szCs w:val="24"/>
               </w:rPr>
             </w:pPr>
+            <w:r>
+              <w:rPr>
+                <w:sz w:val="24"/>
+                <w:szCs w:val="24"/>
+              </w:rPr>
+              <w:t>0.575</w:t>
+            </w:r>
           </w:p>
         </w:tc>
       </w:tr>
@@ -5033,6 +4985,13 @@
                 <w:szCs w:val="24"/>
               </w:rPr>
             </w:pPr>
+            <w:r>
+              <w:rPr>
+                <w:sz w:val="24"/>
+                <w:szCs w:val="24"/>
+              </w:rPr>
+              <w:t>0.505</w:t>
+            </w:r>
           </w:p>
         </w:tc>
       </w:tr>
@@ -5072,6 +5031,13 @@
                 <w:szCs w:val="24"/>
               </w:rPr>
             </w:pPr>
+            <w:r>
+              <w:rPr>
+                <w:sz w:val="24"/>
+                <w:szCs w:val="24"/>
+              </w:rPr>
+              <w:t>0.561</w:t>
+            </w:r>
           </w:p>
         </w:tc>
       </w:tr>
@@ -5111,6 +5077,13 @@
                 <w:szCs w:val="24"/>
               </w:rPr>
             </w:pPr>
+            <w:r>
+              <w:rPr>
+                <w:sz w:val="24"/>
+                <w:szCs w:val="24"/>
+              </w:rPr>
+              <w:t>0.568</w:t>
+            </w:r>
           </w:p>
         </w:tc>
       </w:tr>
@@ -5150,6 +5123,13 @@
                 <w:szCs w:val="24"/>
               </w:rPr>
             </w:pPr>
+            <w:r>
+              <w:rPr>
+                <w:sz w:val="24"/>
+                <w:szCs w:val="24"/>
+              </w:rPr>
+              <w:t>0.080</w:t>
+            </w:r>
           </w:p>
         </w:tc>
       </w:tr>
@@ -5190,6 +5170,13 @@
                 <w:szCs w:val="24"/>
               </w:rPr>
             </w:pPr>
+            <w:r>
+              <w:rPr>
+                <w:sz w:val="24"/>
+                <w:szCs w:val="24"/>
+              </w:rPr>
+              <w:t>1.378</w:t>
+            </w:r>
           </w:p>
         </w:tc>
       </w:tr>
@@ -5203,7 +5190,6 @@
           <w:szCs w:val="24"/>
         </w:rPr>
       </w:pPr>
-      <w:bookmarkStart w:id="0" w:name="_GoBack"/>
       <w:r>
         <w:rPr>
           <w:sz w:val="24"/>
@@ -5248,7 +5234,6 @@
         <w:fldChar w:fldCharType="end"/>
       </w:r>
     </w:p>
-    <w:bookmarkEnd w:id="0"/>
     <w:p>
       <w:pPr>
         <w:rPr>
@@ -5648,23 +5633,7 @@
           <w:sz w:val="24"/>
           <w:szCs w:val="24"/>
         </w:rPr>
-        <w:t xml:space="preserve">The most accurate model used 3 attributes as inputs. These were FLG-Carrier, IL-7, and IL-2. The 10 next most accurate models also used these 3 inputs and one additional input. This indicates that these 3 attributes have the largest effect on </w:t>
-      </w:r>
-      <w:proofErr w:type="gramStart"/>
-      <w:r>
-        <w:rPr>
-          <w:sz w:val="24"/>
-          <w:szCs w:val="24"/>
-        </w:rPr>
-        <w:t>whether or not</w:t>
-      </w:r>
-      <w:proofErr w:type="gramEnd"/>
-      <w:r>
-        <w:rPr>
-          <w:sz w:val="24"/>
-          <w:szCs w:val="24"/>
-        </w:rPr>
-        <w:t xml:space="preserve"> a patient is predicted to have AD.</w:t>
+        <w:t>The most accurate model used 3 attributes as inputs. These were FLG-Carrier, IL-7, and IL-2. The 10 next most accurate models also used these 3 inputs and one additional input. This indicates that these 3 attributes have the largest effect on whether or not a patient is predicted to have AD.</w:t>
       </w:r>
     </w:p>
     <w:p>
@@ -5785,23 +5754,37 @@
           <w:sz w:val="24"/>
           <w:szCs w:val="24"/>
         </w:rPr>
-        <w:t xml:space="preserve">) showed accuracy levels </w:t>
-      </w:r>
-      <w:proofErr w:type="gramStart"/>
-      <w:r>
-        <w:rPr>
-          <w:sz w:val="24"/>
-          <w:szCs w:val="24"/>
-        </w:rPr>
-        <w:t>of .</w:t>
-      </w:r>
-      <w:proofErr w:type="gramEnd"/>
-      <w:r>
-        <w:rPr>
-          <w:sz w:val="24"/>
-          <w:szCs w:val="24"/>
-        </w:rPr>
-        <w:t xml:space="preserve"> This is not much better than a model which would randomly guess either AD or not.</w:t>
+        <w:t xml:space="preserve">) showed </w:t>
+      </w:r>
+      <w:r>
+        <w:rPr>
+          <w:sz w:val="24"/>
+          <w:szCs w:val="24"/>
+        </w:rPr>
+        <w:t>poor accuracy levels (table 4)</w:t>
+      </w:r>
+      <w:r>
+        <w:rPr>
+          <w:sz w:val="24"/>
+          <w:szCs w:val="24"/>
+        </w:rPr>
+        <w:t xml:space="preserve">. </w:t>
+      </w:r>
+      <w:r>
+        <w:rPr>
+          <w:sz w:val="24"/>
+          <w:szCs w:val="24"/>
+        </w:rPr>
+        <w:t>These were</w:t>
+      </w:r>
+      <w:bookmarkStart w:id="0" w:name="_GoBack"/>
+      <w:bookmarkEnd w:id="0"/>
+      <w:r>
+        <w:rPr>
+          <w:sz w:val="24"/>
+          <w:szCs w:val="24"/>
+        </w:rPr>
+        <w:t xml:space="preserve"> not much better than a model which would randomly guess either AD or not.</w:t>
       </w:r>
     </w:p>
     <w:p>
@@ -5844,23 +5827,7 @@
           <w:sz w:val="24"/>
           <w:szCs w:val="24"/>
         </w:rPr>
-        <w:t xml:space="preserve">Another issue is that </w:t>
-      </w:r>
-      <w:proofErr w:type="gramStart"/>
-      <w:r>
-        <w:rPr>
-          <w:sz w:val="24"/>
-          <w:szCs w:val="24"/>
-        </w:rPr>
-        <w:t>the majority of</w:t>
-      </w:r>
-      <w:proofErr w:type="gramEnd"/>
-      <w:r>
-        <w:rPr>
-          <w:sz w:val="24"/>
-          <w:szCs w:val="24"/>
-        </w:rPr>
-        <w:t xml:space="preserve"> data in the BIOSCAD data set is marked as below the detection range. As such, the data is unreliable and thus the models also unreliable (garbage in, garbage out principle).</w:t>
+        <w:t>Another issue is that the majority of data in the BIOSCAD data set is marked as below the detection range. As such, the data is unreliable and thus the models also unreliable (garbage in, garbage out principle).</w:t>
       </w:r>
       <w:r>
         <w:rPr>
@@ -7461,7 +7428,7 @@
 </file>
 
 <file path=customXml/itemProps1.xml><?xml version="1.0" encoding="utf-8"?>
-<ds:datastoreItem xmlns:ds="http://schemas.openxmlformats.org/officeDocument/2006/customXml" ds:itemID="{379F61D8-18D9-46B7-863B-879D5E9BC82B}">
+<ds:datastoreItem xmlns:ds="http://schemas.openxmlformats.org/officeDocument/2006/customXml" ds:itemID="{92EEC854-36E6-4AE5-8081-A3B7175EE78B}">
   <ds:schemaRefs>
     <ds:schemaRef ds:uri="http://schemas.openxmlformats.org/officeDocument/2006/bibliography"/>
   </ds:schemaRefs>

</xml_diff>